<commit_message>
update versions of imports after update python version to 11
</commit_message>
<xml_diff>
--- a/מסמך אפיון לפרויקט סיום.docx
+++ b/מסמך אפיון לפרויקט סיום.docx
@@ -1958,7 +1958,7 @@
             <w:pPr>
               <w:spacing w:after="0" w:line="240" w:lineRule="auto"/>
               <w:rPr>
-                <w:rFonts w:ascii="David" w:eastAsia="Times New Roman" w:hAnsi="David" w:cs="David" w:hint="cs"/>
+                <w:rFonts w:ascii="David" w:eastAsia="Times New Roman" w:hAnsi="David" w:cs="David"/>
                 <w:color w:val="000000"/>
                 <w:sz w:val="24"/>
                 <w:szCs w:val="24"/>
@@ -2052,7 +2052,7 @@
             <w:pPr>
               <w:spacing w:after="0" w:line="240" w:lineRule="auto"/>
               <w:rPr>
-                <w:rFonts w:ascii="David" w:eastAsia="Times New Roman" w:hAnsi="David" w:cs="David" w:hint="cs"/>
+                <w:rFonts w:ascii="David" w:eastAsia="Times New Roman" w:hAnsi="David" w:cs="David"/>
                 <w:color w:val="000000"/>
                 <w:sz w:val="24"/>
                 <w:szCs w:val="24"/>
@@ -2126,7 +2126,7 @@
             <w:pPr>
               <w:spacing w:after="0" w:line="240" w:lineRule="auto"/>
               <w:rPr>
-                <w:rFonts w:ascii="David" w:eastAsia="Times New Roman" w:hAnsi="David" w:cs="David" w:hint="cs"/>
+                <w:rFonts w:ascii="David" w:eastAsia="Times New Roman" w:hAnsi="David" w:cs="David"/>
                 <w:color w:val="000000"/>
                 <w:sz w:val="24"/>
                 <w:szCs w:val="24"/>
@@ -2773,7 +2773,7 @@
           <v:shape id="_x0000_i1025" type="#_x0000_t75" style="width:76.6pt;height:50.1pt" o:ole="">
             <v:imagedata r:id="rId5" o:title=""/>
           </v:shape>
-          <o:OLEObject Type="Embed" ProgID="Package" ShapeID="_x0000_i1025" DrawAspect="Icon" ObjectID="_1732906938" r:id="rId6"/>
+          <o:OLEObject Type="Embed" ProgID="Package" ShapeID="_x0000_i1025" DrawAspect="Icon" ObjectID="_1733033512" r:id="rId6"/>
         </w:object>
       </w:r>
     </w:p>
@@ -2830,10 +2830,10 @@
       </w:pPr>
       <w:r>
         <w:object w:dxaOrig="1544" w:dyaOrig="998" w14:anchorId="66DA4F72">
-          <v:shape id="_x0000_i1026" type="#_x0000_t75" style="width:77.75pt;height:50.1pt" o:ole="">
+          <v:shape id="_x0000_i1036" type="#_x0000_t75" style="width:77.75pt;height:50.1pt" o:ole="">
             <v:imagedata r:id="rId7" o:title=""/>
           </v:shape>
-          <o:OLEObject Type="Embed" ProgID="Package" ShapeID="_x0000_i1026" DrawAspect="Icon" ObjectID="_1732906939" r:id="rId8"/>
+          <o:OLEObject Type="Embed" ProgID="Package" ShapeID="_x0000_i1036" DrawAspect="Icon" ObjectID="_1733033513" r:id="rId8"/>
         </w:object>
       </w:r>
     </w:p>
@@ -2874,7 +2874,7 @@
           <v:shape id="_x0000_i1027" type="#_x0000_t75" style="width:77.75pt;height:50.1pt" o:ole="">
             <v:imagedata r:id="rId9" o:title=""/>
           </v:shape>
-          <o:OLEObject Type="Embed" ProgID="Package" ShapeID="_x0000_i1027" DrawAspect="Icon" ObjectID="_1732906940" r:id="rId10"/>
+          <o:OLEObject Type="Embed" ProgID="Package" ShapeID="_x0000_i1027" DrawAspect="Icon" ObjectID="_1733033514" r:id="rId10"/>
         </w:object>
       </w:r>
       <w:r>
@@ -2882,7 +2882,7 @@
           <v:shape id="_x0000_i1028" type="#_x0000_t75" style="width:77.75pt;height:50.1pt" o:ole="">
             <v:imagedata r:id="rId11" o:title=""/>
           </v:shape>
-          <o:OLEObject Type="Embed" ProgID="Package" ShapeID="_x0000_i1028" DrawAspect="Icon" ObjectID="_1732906941" r:id="rId12"/>
+          <o:OLEObject Type="Embed" ProgID="Package" ShapeID="_x0000_i1028" DrawAspect="Icon" ObjectID="_1733033515" r:id="rId12"/>
         </w:object>
       </w:r>
       <w:r>
@@ -2890,7 +2890,7 @@
           <v:shape id="_x0000_i1029" type="#_x0000_t75" style="width:77.75pt;height:50.1pt" o:ole="">
             <v:imagedata r:id="rId13" o:title=""/>
           </v:shape>
-          <o:OLEObject Type="Embed" ProgID="Package" ShapeID="_x0000_i1029" DrawAspect="Icon" ObjectID="_1732906942" r:id="rId14"/>
+          <o:OLEObject Type="Embed" ProgID="Package" ShapeID="_x0000_i1029" DrawAspect="Icon" ObjectID="_1733033516" r:id="rId14"/>
         </w:object>
       </w:r>
     </w:p>
@@ -2922,7 +2922,7 @@
           <v:shape id="_x0000_i1030" type="#_x0000_t75" style="width:77.75pt;height:50.1pt" o:ole="">
             <v:imagedata r:id="rId15" o:title=""/>
           </v:shape>
-          <o:OLEObject Type="Embed" ProgID="Package" ShapeID="_x0000_i1030" DrawAspect="Icon" ObjectID="_1732906943" r:id="rId16"/>
+          <o:OLEObject Type="Embed" ProgID="Package" ShapeID="_x0000_i1030" DrawAspect="Icon" ObjectID="_1733033517" r:id="rId16"/>
         </w:object>
       </w:r>
     </w:p>
@@ -4340,7 +4340,7 @@
           <v:shape id="_x0000_i1031" type="#_x0000_t75" style="width:77.75pt;height:50.1pt" o:ole="">
             <v:imagedata r:id="rId17" o:title=""/>
           </v:shape>
-          <o:OLEObject Type="Embed" ProgID="Package" ShapeID="_x0000_i1031" DrawAspect="Icon" ObjectID="_1732906944" r:id="rId18"/>
+          <o:OLEObject Type="Embed" ProgID="Package" ShapeID="_x0000_i1031" DrawAspect="Icon" ObjectID="_1733033518" r:id="rId18"/>
         </w:object>
       </w:r>
     </w:p>
@@ -9165,10 +9165,10 @@
       </w:pPr>
       <w:r>
         <w:object w:dxaOrig="1544" w:dyaOrig="998" w14:anchorId="7F26082C">
-          <v:shape id="_x0000_i1034" type="#_x0000_t75" style="width:77.2pt;height:50.1pt" o:ole="">
+          <v:shape id="_x0000_i1032" type="#_x0000_t75" style="width:77.2pt;height:50.1pt" o:ole="">
             <v:imagedata r:id="rId25" o:title=""/>
           </v:shape>
-          <o:OLEObject Type="Embed" ProgID="Package" ShapeID="_x0000_i1034" DrawAspect="Icon" ObjectID="_1732906945" r:id="rId26"/>
+          <o:OLEObject Type="Embed" ProgID="Package" ShapeID="_x0000_i1032" DrawAspect="Icon" ObjectID="_1733033519" r:id="rId26"/>
         </w:object>
       </w:r>
     </w:p>

</xml_diff>